<commit_message>
organize HIWI and update src
</commit_message>
<xml_diff>
--- a/Doc/001_old_stuff/Leitfaden und Legende für die DWA Transkription.docx
+++ b/Doc/001_old_stuff/Leitfaden und Legende für die DWA Transkription.docx
@@ -35,7 +35,7 @@
         <w:rPr>
           <w:i/>
         </w:rPr>
-        <w:t>16</w:t>
+        <w:t>12</w:t>
       </w:r>
       <w:r>
         <w:rPr>
@@ -53,7 +53,7 @@
         <w:rPr>
           <w:i/>
         </w:rPr>
-        <w:t>1</w:t>
+        <w:t>2</w:t>
       </w:r>
       <w:bookmarkStart w:id="0" w:name="_GoBack"/>
       <w:bookmarkEnd w:id="0"/>
@@ -951,7 +951,21 @@
                 <w:sz w:val="20"/>
                 <w:szCs w:val="20"/>
               </w:rPr>
-              <w:t>Trankribet</w:t>
+              <w:t>Trankribe</w:t>
+            </w:r>
+            <w:r>
+              <w:rPr>
+                <w:sz w:val="20"/>
+                <w:szCs w:val="20"/>
+              </w:rPr>
+              <w:t>n</w:t>
+            </w:r>
+            <w:r>
+              <w:rPr>
+                <w:sz w:val="20"/>
+                <w:szCs w:val="20"/>
+              </w:rPr>
+              <w:t>t</w:t>
             </w:r>
             <w:proofErr w:type="spellEnd"/>
             <w:r>
@@ -1075,7 +1089,21 @@
                 <w:sz w:val="20"/>
                 <w:szCs w:val="20"/>
               </w:rPr>
-              <w:t>Trankribet</w:t>
+              <w:t>Trankribe</w:t>
+            </w:r>
+            <w:r>
+              <w:rPr>
+                <w:sz w:val="20"/>
+                <w:szCs w:val="20"/>
+              </w:rPr>
+              <w:t>n</w:t>
+            </w:r>
+            <w:r>
+              <w:rPr>
+                <w:sz w:val="20"/>
+                <w:szCs w:val="20"/>
+              </w:rPr>
+              <w:t>t</w:t>
             </w:r>
             <w:proofErr w:type="spellEnd"/>
             <w:r>
@@ -1220,7 +1248,21 @@
                 <w:sz w:val="20"/>
                 <w:szCs w:val="20"/>
               </w:rPr>
-              <w:t>Trankribet</w:t>
+              <w:t>Trankribe</w:t>
+            </w:r>
+            <w:r>
+              <w:rPr>
+                <w:sz w:val="20"/>
+                <w:szCs w:val="20"/>
+              </w:rPr>
+              <w:t>n</w:t>
+            </w:r>
+            <w:r>
+              <w:rPr>
+                <w:sz w:val="20"/>
+                <w:szCs w:val="20"/>
+              </w:rPr>
+              <w:t>t</w:t>
             </w:r>
             <w:proofErr w:type="spellEnd"/>
             <w:r>
@@ -1314,7 +1356,21 @@
                 <w:sz w:val="20"/>
                 <w:szCs w:val="20"/>
               </w:rPr>
-              <w:t>Trankribet</w:t>
+              <w:t>Trankribe</w:t>
+            </w:r>
+            <w:r>
+              <w:rPr>
+                <w:sz w:val="20"/>
+                <w:szCs w:val="20"/>
+              </w:rPr>
+              <w:t>n</w:t>
+            </w:r>
+            <w:r>
+              <w:rPr>
+                <w:sz w:val="20"/>
+                <w:szCs w:val="20"/>
+              </w:rPr>
+              <w:t>t</w:t>
             </w:r>
             <w:proofErr w:type="spellEnd"/>
             <w:r>
@@ -1487,16 +1543,14 @@
               </w:rPr>
               <w:t>„ (</w:t>
             </w:r>
-            <w:proofErr w:type="spellStart"/>
             <w:proofErr w:type="gramEnd"/>
             <w:r>
               <w:rPr>
                 <w:sz w:val="20"/>
                 <w:szCs w:val="20"/>
               </w:rPr>
-              <w:t>anführungszeichen</w:t>
-            </w:r>
-            <w:proofErr w:type="spellEnd"/>
+              <w:t>Anführungszeichen</w:t>
+            </w:r>
             <w:r>
               <w:rPr>
                 <w:sz w:val="20"/>
@@ -2921,21 +2975,7 @@
                 <w:sz w:val="20"/>
                 <w:szCs w:val="20"/>
               </w:rPr>
-              <w:t>Item „</w:t>
-            </w:r>
-            <w:r>
-              <w:rPr>
-                <w:sz w:val="20"/>
-                <w:szCs w:val="20"/>
-              </w:rPr>
-              <w:t>Mohrrübe</w:t>
-            </w:r>
-            <w:r>
-              <w:rPr>
-                <w:sz w:val="20"/>
-                <w:szCs w:val="20"/>
-              </w:rPr>
-              <w:t>“</w:t>
+              <w:t>Item „Mohrrübe“</w:t>
             </w:r>
           </w:p>
         </w:tc>

</xml_diff>